<commit_message>
Add Teams and Tools docs
Adjusted Agendas to change date from being populated as today.
Added Group2-MS.docx to be converted to PDF for submission (in progress)
Added Tools.docx for Tools section
</commit_message>
<xml_diff>
--- a/docs/2022-12-30_meeting_agenda.docx
+++ b/docs/2022-12-30_meeting_agenda.docx
@@ -1,6 +1,6 @@
 
 <file path=word/document.xml><?xml version="1.0" encoding="utf-8"?>
-<w:document xmlns:wpc="http://schemas.microsoft.com/office/word/2010/wordprocessingCanvas" xmlns:cx="http://schemas.microsoft.com/office/drawing/2014/chartex" xmlns:cx1="http://schemas.microsoft.com/office/drawing/2015/9/8/chartex" xmlns:cx2="http://schemas.microsoft.com/office/drawing/2015/10/21/chartex" xmlns:cx3="http://schemas.microsoft.com/office/drawing/2016/5/9/chartex" xmlns:cx4="http://schemas.microsoft.com/office/drawing/2016/5/10/chartex" xmlns:cx5="http://schemas.microsoft.com/office/drawing/2016/5/11/chartex" xmlns:cx6="http://schemas.microsoft.com/office/drawing/2016/5/12/chartex" xmlns:cx7="http://schemas.microsoft.com/office/drawing/2016/5/13/chartex" xmlns:cx8="http://schemas.microsoft.com/office/drawing/2016/5/14/chartex" xmlns:mc="http://schemas.openxmlformats.org/markup-compatibility/2006" xmlns:aink="http://schemas.microsoft.com/office/drawing/2016/ink" xmlns:am3d="http://schemas.microsoft.com/office/drawing/2017/model3d" xmlns:o="urn:schemas-microsoft-com:office:office" xmlns:oel="http://schemas.microsoft.com/office/2019/extlst" xmlns:r="http://schemas.openxmlformats.org/officeDocument/2006/relationships" xmlns:m="http://schemas.openxmlformats.org/officeDocument/2006/math" xmlns:v="urn:schemas-microsoft-com:vml" xmlns:wp14="http://schemas.microsoft.com/office/word/2010/wordprocessingDrawing" xmlns:wp="http://schemas.openxmlformats.org/drawingml/2006/wordprocessingDrawing" xmlns:w10="urn:schemas-microsoft-com:office:word" xmlns:w="http://schemas.openxmlformats.org/wordprocessingml/2006/main" xmlns:w14="http://schemas.microsoft.com/office/word/2010/wordml" xmlns:w15="http://schemas.microsoft.com/office/word/2012/wordml" xmlns:w16cex="http://schemas.microsoft.com/office/word/2018/wordml/cex" xmlns:w16cid="http://schemas.microsoft.com/office/word/2016/wordml/cid" xmlns:w16="http://schemas.microsoft.com/office/word/2018/wordml" xmlns:w16sdtdh="http://schemas.microsoft.com/office/word/2020/wordml/sdtdatahash" xmlns:w16se="http://schemas.microsoft.com/office/word/2015/wordml/symex" xmlns:wpg="http://schemas.microsoft.com/office/word/2010/wordprocessingGroup" xmlns:wpi="http://schemas.microsoft.com/office/word/2010/wordprocessingInk" xmlns:wne="http://schemas.microsoft.com/office/word/2006/wordml" xmlns:wps="http://schemas.microsoft.com/office/word/2010/wordprocessingShape" xmlns:a="http://schemas.openxmlformats.org/drawingml/2006/main" mc:Ignorable="w14 w15 w16se w16cid w16 w16cex w16sdtdh wp14">
+<w:document xmlns:wpc="http://schemas.microsoft.com/office/word/2010/wordprocessingCanvas" xmlns:cx="http://schemas.microsoft.com/office/drawing/2014/chartex" xmlns:cx1="http://schemas.microsoft.com/office/drawing/2015/9/8/chartex" xmlns:cx2="http://schemas.microsoft.com/office/drawing/2015/10/21/chartex" xmlns:cx3="http://schemas.microsoft.com/office/drawing/2016/5/9/chartex" xmlns:cx4="http://schemas.microsoft.com/office/drawing/2016/5/10/chartex" xmlns:cx5="http://schemas.microsoft.com/office/drawing/2016/5/11/chartex" xmlns:cx6="http://schemas.microsoft.com/office/drawing/2016/5/12/chartex" xmlns:cx7="http://schemas.microsoft.com/office/drawing/2016/5/13/chartex" xmlns:cx8="http://schemas.microsoft.com/office/drawing/2016/5/14/chartex" xmlns:mc="http://schemas.openxmlformats.org/markup-compatibility/2006" xmlns:aink="http://schemas.microsoft.com/office/drawing/2016/ink" xmlns:am3d="http://schemas.microsoft.com/office/drawing/2017/model3d" xmlns:o="urn:schemas-microsoft-com:office:office" xmlns:oel="http://schemas.microsoft.com/office/2019/extlst" xmlns:r="http://schemas.openxmlformats.org/officeDocument/2006/relationships" xmlns:m="http://schemas.openxmlformats.org/officeDocument/2006/math" xmlns:v="urn:schemas-microsoft-com:vml" xmlns:wp14="http://schemas.microsoft.com/office/word/2010/wordprocessingDrawing" xmlns:wp="http://schemas.openxmlformats.org/drawingml/2006/wordprocessingDrawing" xmlns:w10="urn:schemas-microsoft-com:office:word" xmlns:w="http://schemas.openxmlformats.org/wordprocessingml/2006/main" xmlns:w14="http://schemas.microsoft.com/office/word/2010/wordml" xmlns:w15="http://schemas.microsoft.com/office/word/2012/wordml" xmlns:w16cex="http://schemas.microsoft.com/office/word/2018/wordml/cex" xmlns:w16cid="http://schemas.microsoft.com/office/word/2016/wordml/cid" xmlns:w16="http://schemas.microsoft.com/office/word/2018/wordml" xmlns:w16sdtdh="http://schemas.microsoft.com/office/word/2020/wordml/sdtdatahash" xmlns:w16se="http://schemas.microsoft.com/office/word/2015/wordml/symex" xmlns:wpg="http://schemas.microsoft.com/office/word/2010/wordprocessingGroup" xmlns:wpi="http://schemas.microsoft.com/office/word/2010/wordprocessingInk" xmlns:wne="http://schemas.microsoft.com/office/word/2006/wordml" xmlns:wps="http://schemas.microsoft.com/office/word/2010/wordprocessingShape" mc:Ignorable="w14 w15 w16se w16cid w16 w16cex w16sdtdh wp14">
   <w:body>
     <w:p>
       <w:pPr>
@@ -14,12 +14,12 @@
         <w:tblpPr w:leftFromText="180" w:rightFromText="180" w:vertAnchor="text" w:horzAnchor="margin" w:tblpY="-7"/>
         <w:tblW w:w="0" w:type="auto"/>
         <w:tblBorders>
-          <w:top w:val="single" w:color="auto" w:sz="4" w:space="0"/>
-          <w:left w:val="single" w:color="auto" w:sz="4" w:space="0"/>
-          <w:bottom w:val="single" w:color="auto" w:sz="4" w:space="0"/>
-          <w:right w:val="single" w:color="auto" w:sz="4" w:space="0"/>
-          <w:insideH w:val="single" w:color="auto" w:sz="4" w:space="0"/>
-          <w:insideV w:val="single" w:color="auto" w:sz="4" w:space="0"/>
+          <w:top w:val="single" w:sz="4" w:space="0" w:color="auto"/>
+          <w:left w:val="single" w:sz="4" w:space="0" w:color="auto"/>
+          <w:bottom w:val="single" w:sz="4" w:space="0" w:color="auto"/>
+          <w:right w:val="single" w:sz="4" w:space="0" w:color="auto"/>
+          <w:insideH w:val="single" w:sz="4" w:space="0" w:color="auto"/>
+          <w:insideV w:val="single" w:sz="4" w:space="0" w:color="auto"/>
         </w:tblBorders>
         <w:tblCellMar>
           <w:left w:w="0" w:type="dxa"/>
@@ -43,12 +43,11 @@
               <w:bottom w:val="nil"/>
               <w:right w:val="nil"/>
             </w:tcBorders>
-            <w:tcMar/>
           </w:tcPr>
           <w:p>
             <w:pPr>
               <w:pStyle w:val="Subtitle"/>
-              <w:framePr w:hSpace="0" w:wrap="auto" w:hAnchor="text" w:vAnchor="margin" w:yAlign="inline"/>
+              <w:framePr w:hSpace="0" w:wrap="auto" w:vAnchor="margin" w:hAnchor="text" w:yAlign="inline"/>
               <w:rPr>
                 <w:rFonts w:ascii="Arial" w:hAnsi="Arial" w:cs="Arial"/>
               </w:rPr>
@@ -63,7 +62,7 @@
           <w:p>
             <w:pPr>
               <w:pStyle w:val="Subtitle"/>
-              <w:framePr w:hSpace="0" w:wrap="auto" w:hAnchor="text" w:vAnchor="margin" w:yAlign="inline"/>
+              <w:framePr w:hSpace="0" w:wrap="auto" w:vAnchor="margin" w:hAnchor="text" w:yAlign="inline"/>
               <w:rPr>
                 <w:rFonts w:ascii="Arial" w:hAnsi="Arial" w:cs="Arial"/>
               </w:rPr>
@@ -97,7 +96,6 @@
               <w:bottom w:val="nil"/>
               <w:right w:val="nil"/>
             </w:tcBorders>
-            <w:tcMar/>
           </w:tcPr>
           <w:p>
             <w:pPr>
@@ -111,17 +109,17 @@
                 <w:rFonts w:ascii="Arial" w:hAnsi="Arial" w:cs="Arial"/>
                 <w:noProof/>
               </w:rPr>
-              <mc:AlternateContent xmlns:mc="http://schemas.openxmlformats.org/markup-compatibility/2006">
-                <mc:Choice xmlns:mc="http://schemas.openxmlformats.org/markup-compatibility/2006" Requires="wps">
-                  <w:drawing xmlns:w="http://schemas.openxmlformats.org/wordprocessingml/2006/main">
-                    <wp:inline xmlns:wp14="http://schemas.microsoft.com/office/word/2010/wordprocessingDrawing" xmlns:wp="http://schemas.openxmlformats.org/drawingml/2006/wordprocessingDrawing" distT="0" distB="0" distL="0" distR="0" wp14:anchorId="08DA4434" wp14:editId="387735E4">
+              <mc:AlternateContent>
+                <mc:Choice Requires="wps">
+                  <w:drawing>
+                    <wp:inline distT="0" distB="0" distL="0" distR="0" wp14:anchorId="0BB55045" wp14:editId="45D5240F">
                       <wp:extent cx="3528695" cy="1210310"/>
                       <wp:effectExtent l="0" t="0" r="0" b="0"/>
-                      <wp:docPr xmlns:wp="http://schemas.openxmlformats.org/drawingml/2006/wordprocessingDrawing" id="8" name="Text Box 8"/>
-                      <wp:cNvGraphicFramePr xmlns:wp="http://schemas.openxmlformats.org/drawingml/2006/wordprocessingDrawing"/>
+                      <wp:docPr id="8" name="Text Box 8"/>
+                      <wp:cNvGraphicFramePr/>
                       <a:graphic xmlns:a="http://schemas.openxmlformats.org/drawingml/2006/main">
                         <a:graphicData uri="http://schemas.microsoft.com/office/word/2010/wordprocessingShape">
-                          <wps:wsp xmlns:wps="http://schemas.microsoft.com/office/word/2010/wordprocessingShape">
+                          <wps:wsp>
                             <wps:cNvSpPr/>
                             <wps:spPr>
                               <a:xfrm>
@@ -163,7 +161,7 @@
                     </wp:inline>
                   </w:drawing>
                 </mc:Choice>
-                <mc:Fallback/>
+                <mc:Fallback xmlns:a="http://schemas.openxmlformats.org/drawingml/2006/main"/>
               </mc:AlternateContent>
             </w:r>
           </w:p>
@@ -182,7 +180,6 @@
               <w:bottom w:val="nil"/>
               <w:right w:val="nil"/>
             </w:tcBorders>
-            <w:tcMar/>
           </w:tcPr>
           <w:sdt>
             <w:sdtPr>
@@ -205,75 +202,9 @@
                 <w:r>
                   <w:rPr>
                     <w:rStyle w:val="SubtitleChar"/>
-                    <w:rFonts w:ascii="Arial" w:hAnsi="Arial" w:cs="Arial"/>
                     <w:b w:val="0"/>
                   </w:rPr>
-                  <w:fldChar w:fldCharType="begin"/>
-                </w:r>
-                <w:r>
-                  <w:rPr>
-                    <w:rStyle w:val="SubtitleChar"/>
-                    <w:rFonts w:ascii="Arial" w:hAnsi="Arial" w:cs="Arial"/>
-                    <w:b w:val="0"/>
-                  </w:rPr>
-                  <w:instrText xml:space="preserve"> DATE  \@ "MMMM d"  \* MERGEFORMAT </w:instrText>
-                </w:r>
-                <w:r>
-                  <w:rPr>
-                    <w:rStyle w:val="SubtitleChar"/>
-                    <w:rFonts w:ascii="Arial" w:hAnsi="Arial" w:cs="Arial"/>
-                    <w:b w:val="0"/>
-                  </w:rPr>
-                  <w:fldChar w:fldCharType="separate"/>
-                </w:r>
-                <w:r>
-                  <w:rPr>
-                    <w:rStyle w:val="SubtitleChar"/>
-                    <w:rFonts w:ascii="Arial" w:hAnsi="Arial" w:cs="Arial"/>
-                    <w:b w:val="0"/>
-                  </w:rPr>
-                  <w:t>December</w:t>
-                </w:r>
-                <w:r>
-                  <w:rPr>
-                    <w:rStyle w:val="SubtitleChar"/>
-                    <w:rFonts w:ascii="Arial" w:hAnsi="Arial" w:cs="Arial"/>
-                    <w:b w:val="0"/>
-                    <w:noProof/>
-                  </w:rPr>
-                  <w:t xml:space="preserve"> </w:t>
-                </w:r>
-                <w:r>
-                  <w:rPr>
-                    <w:rStyle w:val="SubtitleChar"/>
-                    <w:rFonts w:ascii="Arial" w:hAnsi="Arial" w:cs="Arial"/>
-                    <w:b w:val="0"/>
-                  </w:rPr>
-                  <w:fldChar w:fldCharType="end"/>
-                </w:r>
-                <w:r>
-                  <w:rPr>
-                    <w:rStyle w:val="SubtitleChar"/>
-                    <w:rFonts w:ascii="Arial" w:hAnsi="Arial" w:cs="Arial"/>
-                    <w:b w:val="0"/>
-                  </w:rPr>
-                  <w:t>2</w:t>
-                </w:r>
-                <w:r>
-                  <w:rPr>
-                    <w:rStyle w:val="SubtitleChar"/>
-                    <w:rFonts w:ascii="Arial" w:hAnsi="Arial" w:cs="Arial"/>
-                    <w:b w:val="0"/>
-                  </w:rPr>
-                  <w:t>02</w:t>
-                </w:r>
-                <w:r>
-                  <w:rPr>
-                    <w:rStyle w:val="SubtitleChar"/>
-                    <w:rFonts w:ascii="Arial" w:hAnsi="Arial" w:cs="Arial"/>
-                    <w:b w:val="0"/>
-                  </w:rPr>
-                  <w:t>2</w:t>
+                  <w:t>DECEMBER 30, 2022</w:t>
                 </w:r>
               </w:p>
             </w:sdtContent>
@@ -297,7 +228,7 @@
               <mc:AlternateContent>
                 <mc:Choice Requires="wps">
                   <w:drawing>
-                    <wp:inline distT="0" distB="0" distL="0" distR="0" wp14:anchorId="29464C09" wp14:editId="4DD313D2">
+                    <wp:inline distT="0" distB="0" distL="0" distR="0" wp14:anchorId="1CD527BF" wp14:editId="38628B20">
                       <wp:extent cx="1793875" cy="10160"/>
                       <wp:effectExtent l="19050" t="19050" r="34925" b="27940"/>
                       <wp:docPr id="6" name="Straight Connector 6" descr="text divider"/>
@@ -341,7 +272,7 @@
                     </wp:inline>
                   </w:drawing>
                 </mc:Choice>
-                <mc:Fallback>
+                <mc:Fallback xmlns:a="http://schemas.openxmlformats.org/drawingml/2006/main">
                   <w:pict>
                     <v:line id="Straight Connector 6" style="flip:y;visibility:visible;mso-wrap-style:square;mso-left-percent:-10001;mso-top-percent:-10001;mso-position-horizontal:absolute;mso-position-horizontal-relative:char;mso-position-vertical:absolute;mso-position-vertical-relative:line;mso-left-percent:-10001;mso-top-percent:-10001" alt="text divider" o:spid="_x0000_s1026" strokecolor="black [3215]" strokeweight="3pt" from="0,0" to="141.25pt,.8pt" w14:anchorId="7A222D28" o:gfxdata="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">
                       <w10:anchorlock/>
@@ -679,13 +610,7 @@
       </w:r>
       <w:proofErr w:type="spellEnd"/>
       <w:r>
-        <w:t xml:space="preserve"> a </w:t>
-      </w:r>
-      <w:r>
-        <w:t>YouTube</w:t>
-      </w:r>
-      <w:r>
-        <w:t xml:space="preserve"> video"</w:t>
+        <w:t xml:space="preserve"> a YouTube video"</w:t>
       </w:r>
     </w:p>
     <w:p>
@@ -728,7 +653,7 @@
     <w:sectPr>
       <w:headerReference w:type="default" r:id="rId9"/>
       <w:footerReference w:type="default" r:id="rId10"/>
-      <w:pgSz w:w="12240" w:h="15840" w:orient="portrait"/>
+      <w:pgSz w:w="12240" w:h="15840"/>
       <w:pgMar w:top="720" w:right="1152" w:bottom="720" w:left="1152" w:header="0" w:footer="288" w:gutter="0"/>
       <w:pgNumType w:start="1"/>
       <w:cols w:space="720"/>
@@ -851,12 +776,12 @@
     <w:tblPr>
       <w:tblW w:w="9990" w:type="dxa"/>
       <w:tblBorders>
-        <w:top w:val="single" w:color="000000" w:themeColor="text2" w:sz="36" w:space="0"/>
-        <w:left w:val="single" w:color="000000" w:themeColor="text2" w:sz="36" w:space="0"/>
-        <w:bottom w:val="single" w:color="000000" w:themeColor="text2" w:sz="36" w:space="0"/>
-        <w:right w:val="single" w:color="000000" w:themeColor="text2" w:sz="36" w:space="0"/>
-        <w:insideH w:val="single" w:color="000000" w:themeColor="text2" w:sz="36" w:space="0"/>
-        <w:insideV w:val="single" w:color="000000" w:themeColor="text2" w:sz="36" w:space="0"/>
+        <w:top w:val="single" w:sz="36" w:space="0" w:color="000000" w:themeColor="text2"/>
+        <w:left w:val="single" w:sz="36" w:space="0" w:color="000000" w:themeColor="text2"/>
+        <w:bottom w:val="single" w:sz="36" w:space="0" w:color="000000" w:themeColor="text2"/>
+        <w:right w:val="single" w:sz="36" w:space="0" w:color="000000" w:themeColor="text2"/>
+        <w:insideH w:val="single" w:sz="36" w:space="0" w:color="000000" w:themeColor="text2"/>
+        <w:insideV w:val="single" w:sz="36" w:space="0" w:color="000000" w:themeColor="text2"/>
       </w:tblBorders>
       <w:tblLook w:val="0000" w:firstRow="0" w:lastRow="0" w:firstColumn="0" w:lastColumn="0" w:noHBand="0" w:noVBand="0"/>
     </w:tblPr>
@@ -873,7 +798,7 @@
           <w:tcBorders>
             <w:top w:val="nil"/>
             <w:left w:val="nil"/>
-            <w:bottom w:val="single" w:color="969696" w:themeColor="accent3" w:sz="36" w:space="0"/>
+            <w:bottom w:val="single" w:sz="36" w:space="0" w:color="969696" w:themeColor="accent3"/>
             <w:right w:val="nil"/>
           </w:tcBorders>
         </w:tcPr>
@@ -1352,7 +1277,7 @@
         <w:ind w:left="720" w:hanging="360"/>
       </w:pPr>
       <w:rPr>
-        <w:rFonts w:hint="default" w:ascii="Calibri" w:hAnsi="Calibri" w:cs="Calibri" w:eastAsiaTheme="minorEastAsia"/>
+        <w:rFonts w:ascii="Calibri" w:eastAsiaTheme="minorEastAsia" w:hAnsi="Calibri" w:cs="Calibri" w:hint="default"/>
       </w:rPr>
     </w:lvl>
     <w:lvl w:ilvl="1" w:tplc="0C090003">
@@ -1364,7 +1289,7 @@
         <w:ind w:left="1440" w:hanging="360"/>
       </w:pPr>
       <w:rPr>
-        <w:rFonts w:hint="default" w:ascii="Courier New" w:hAnsi="Courier New" w:cs="Courier New"/>
+        <w:rFonts w:ascii="Courier New" w:hAnsi="Courier New" w:cs="Courier New" w:hint="default"/>
       </w:rPr>
     </w:lvl>
     <w:lvl w:ilvl="2" w:tplc="0C090005" w:tentative="1">
@@ -1376,7 +1301,7 @@
         <w:ind w:left="2160" w:hanging="360"/>
       </w:pPr>
       <w:rPr>
-        <w:rFonts w:hint="default" w:ascii="Wingdings" w:hAnsi="Wingdings"/>
+        <w:rFonts w:ascii="Wingdings" w:hAnsi="Wingdings" w:hint="default"/>
       </w:rPr>
     </w:lvl>
     <w:lvl w:ilvl="3" w:tplc="0C090001" w:tentative="1">
@@ -1388,7 +1313,7 @@
         <w:ind w:left="2880" w:hanging="360"/>
       </w:pPr>
       <w:rPr>
-        <w:rFonts w:hint="default" w:ascii="Symbol" w:hAnsi="Symbol"/>
+        <w:rFonts w:ascii="Symbol" w:hAnsi="Symbol" w:hint="default"/>
       </w:rPr>
     </w:lvl>
     <w:lvl w:ilvl="4" w:tplc="0C090003" w:tentative="1">
@@ -1400,7 +1325,7 @@
         <w:ind w:left="3600" w:hanging="360"/>
       </w:pPr>
       <w:rPr>
-        <w:rFonts w:hint="default" w:ascii="Courier New" w:hAnsi="Courier New" w:cs="Courier New"/>
+        <w:rFonts w:ascii="Courier New" w:hAnsi="Courier New" w:cs="Courier New" w:hint="default"/>
       </w:rPr>
     </w:lvl>
     <w:lvl w:ilvl="5" w:tplc="0C090005" w:tentative="1">
@@ -1412,7 +1337,7 @@
         <w:ind w:left="4320" w:hanging="360"/>
       </w:pPr>
       <w:rPr>
-        <w:rFonts w:hint="default" w:ascii="Wingdings" w:hAnsi="Wingdings"/>
+        <w:rFonts w:ascii="Wingdings" w:hAnsi="Wingdings" w:hint="default"/>
       </w:rPr>
     </w:lvl>
     <w:lvl w:ilvl="6" w:tplc="0C090001" w:tentative="1">
@@ -1424,7 +1349,7 @@
         <w:ind w:left="5040" w:hanging="360"/>
       </w:pPr>
       <w:rPr>
-        <w:rFonts w:hint="default" w:ascii="Symbol" w:hAnsi="Symbol"/>
+        <w:rFonts w:ascii="Symbol" w:hAnsi="Symbol" w:hint="default"/>
       </w:rPr>
     </w:lvl>
     <w:lvl w:ilvl="7" w:tplc="0C090003" w:tentative="1">
@@ -1436,7 +1361,7 @@
         <w:ind w:left="5760" w:hanging="360"/>
       </w:pPr>
       <w:rPr>
-        <w:rFonts w:hint="default" w:ascii="Courier New" w:hAnsi="Courier New" w:cs="Courier New"/>
+        <w:rFonts w:ascii="Courier New" w:hAnsi="Courier New" w:cs="Courier New" w:hint="default"/>
       </w:rPr>
     </w:lvl>
     <w:lvl w:ilvl="8" w:tplc="0C090005" w:tentative="1">
@@ -1448,7 +1373,7 @@
         <w:ind w:left="6480" w:hanging="360"/>
       </w:pPr>
       <w:rPr>
-        <w:rFonts w:hint="default" w:ascii="Wingdings" w:hAnsi="Wingdings"/>
+        <w:rFonts w:ascii="Wingdings" w:hAnsi="Wingdings" w:hint="default"/>
       </w:rPr>
     </w:lvl>
   </w:abstractNum>
@@ -1642,7 +1567,7 @@
         <w:ind w:left="720" w:hanging="360"/>
       </w:pPr>
       <w:rPr>
-        <w:rFonts w:hint="default" w:ascii="Calibri" w:hAnsi="Calibri" w:cs="Calibri" w:eastAsiaTheme="minorEastAsia"/>
+        <w:rFonts w:ascii="Calibri" w:eastAsiaTheme="minorEastAsia" w:hAnsi="Calibri" w:cs="Calibri" w:hint="default"/>
         <w:sz w:val="28"/>
       </w:rPr>
     </w:lvl>
@@ -1655,7 +1580,7 @@
         <w:ind w:left="1440" w:hanging="360"/>
       </w:pPr>
       <w:rPr>
-        <w:rFonts w:hint="default" w:ascii="Courier New" w:hAnsi="Courier New" w:cs="Courier New"/>
+        <w:rFonts w:ascii="Courier New" w:hAnsi="Courier New" w:cs="Courier New" w:hint="default"/>
       </w:rPr>
     </w:lvl>
     <w:lvl w:ilvl="2" w:tplc="0C090005" w:tentative="1">
@@ -1667,7 +1592,7 @@
         <w:ind w:left="2160" w:hanging="360"/>
       </w:pPr>
       <w:rPr>
-        <w:rFonts w:hint="default" w:ascii="Wingdings" w:hAnsi="Wingdings"/>
+        <w:rFonts w:ascii="Wingdings" w:hAnsi="Wingdings" w:hint="default"/>
       </w:rPr>
     </w:lvl>
     <w:lvl w:ilvl="3" w:tplc="0C090001" w:tentative="1">
@@ -1679,7 +1604,7 @@
         <w:ind w:left="2880" w:hanging="360"/>
       </w:pPr>
       <w:rPr>
-        <w:rFonts w:hint="default" w:ascii="Symbol" w:hAnsi="Symbol"/>
+        <w:rFonts w:ascii="Symbol" w:hAnsi="Symbol" w:hint="default"/>
       </w:rPr>
     </w:lvl>
     <w:lvl w:ilvl="4" w:tplc="0C090003" w:tentative="1">
@@ -1691,7 +1616,7 @@
         <w:ind w:left="3600" w:hanging="360"/>
       </w:pPr>
       <w:rPr>
-        <w:rFonts w:hint="default" w:ascii="Courier New" w:hAnsi="Courier New" w:cs="Courier New"/>
+        <w:rFonts w:ascii="Courier New" w:hAnsi="Courier New" w:cs="Courier New" w:hint="default"/>
       </w:rPr>
     </w:lvl>
     <w:lvl w:ilvl="5" w:tplc="0C090005" w:tentative="1">
@@ -1703,7 +1628,7 @@
         <w:ind w:left="4320" w:hanging="360"/>
       </w:pPr>
       <w:rPr>
-        <w:rFonts w:hint="default" w:ascii="Wingdings" w:hAnsi="Wingdings"/>
+        <w:rFonts w:ascii="Wingdings" w:hAnsi="Wingdings" w:hint="default"/>
       </w:rPr>
     </w:lvl>
     <w:lvl w:ilvl="6" w:tplc="0C090001" w:tentative="1">
@@ -1715,7 +1640,7 @@
         <w:ind w:left="5040" w:hanging="360"/>
       </w:pPr>
       <w:rPr>
-        <w:rFonts w:hint="default" w:ascii="Symbol" w:hAnsi="Symbol"/>
+        <w:rFonts w:ascii="Symbol" w:hAnsi="Symbol" w:hint="default"/>
       </w:rPr>
     </w:lvl>
     <w:lvl w:ilvl="7" w:tplc="0C090003" w:tentative="1">
@@ -1727,7 +1652,7 @@
         <w:ind w:left="5760" w:hanging="360"/>
       </w:pPr>
       <w:rPr>
-        <w:rFonts w:hint="default" w:ascii="Courier New" w:hAnsi="Courier New" w:cs="Courier New"/>
+        <w:rFonts w:ascii="Courier New" w:hAnsi="Courier New" w:cs="Courier New" w:hint="default"/>
       </w:rPr>
     </w:lvl>
     <w:lvl w:ilvl="8" w:tplc="0C090005" w:tentative="1">
@@ -1739,7 +1664,7 @@
         <w:ind w:left="6480" w:hanging="360"/>
       </w:pPr>
       <w:rPr>
-        <w:rFonts w:hint="default" w:ascii="Wingdings" w:hAnsi="Wingdings"/>
+        <w:rFonts w:ascii="Wingdings" w:hAnsi="Wingdings" w:hint="default"/>
       </w:rPr>
     </w:lvl>
   </w:abstractNum>
@@ -2053,7 +1978,7 @@
   <w:docDefaults>
     <w:rPrDefault>
       <w:rPr>
-        <w:rFonts w:asciiTheme="minorHAnsi" w:hAnsiTheme="minorHAnsi" w:eastAsiaTheme="minorHAnsi" w:cstheme="minorBidi"/>
+        <w:rFonts w:asciiTheme="minorHAnsi" w:eastAsiaTheme="minorHAnsi" w:hAnsiTheme="minorHAnsi" w:cstheme="minorBidi"/>
         <w:sz w:val="24"/>
         <w:szCs w:val="24"/>
         <w:lang w:val="en-US" w:eastAsia="en-US" w:bidi="ar-SA"/>
@@ -2069,13 +1994,13 @@
     <w:lsdException w:name="Normal" w:uiPriority="0" w:qFormat="1"/>
     <w:lsdException w:name="heading 1" w:uiPriority="7" w:qFormat="1"/>
     <w:lsdException w:name="heading 2" w:uiPriority="4" w:qFormat="1"/>
-    <w:lsdException w:name="heading 3" w:uiPriority="5" w:semiHidden="1" w:unhideWhenUsed="1" w:qFormat="1"/>
-    <w:lsdException w:name="heading 4" w:uiPriority="1" w:semiHidden="1" w:unhideWhenUsed="1" w:qFormat="1"/>
-    <w:lsdException w:name="heading 5" w:uiPriority="1" w:semiHidden="1" w:unhideWhenUsed="1" w:qFormat="1"/>
-    <w:lsdException w:name="heading 6" w:uiPriority="1" w:semiHidden="1" w:unhideWhenUsed="1" w:qFormat="1"/>
-    <w:lsdException w:name="heading 7" w:uiPriority="1" w:semiHidden="1" w:unhideWhenUsed="1" w:qFormat="1"/>
-    <w:lsdException w:name="heading 8" w:uiPriority="1" w:semiHidden="1" w:unhideWhenUsed="1" w:qFormat="1"/>
-    <w:lsdException w:name="heading 9" w:uiPriority="1" w:semiHidden="1" w:unhideWhenUsed="1" w:qFormat="1"/>
+    <w:lsdException w:name="heading 3" w:semiHidden="1" w:uiPriority="5" w:unhideWhenUsed="1" w:qFormat="1"/>
+    <w:lsdException w:name="heading 4" w:semiHidden="1" w:uiPriority="1" w:unhideWhenUsed="1" w:qFormat="1"/>
+    <w:lsdException w:name="heading 5" w:semiHidden="1" w:uiPriority="1" w:unhideWhenUsed="1" w:qFormat="1"/>
+    <w:lsdException w:name="heading 6" w:semiHidden="1" w:uiPriority="1" w:unhideWhenUsed="1" w:qFormat="1"/>
+    <w:lsdException w:name="heading 7" w:semiHidden="1" w:uiPriority="1" w:unhideWhenUsed="1" w:qFormat="1"/>
+    <w:lsdException w:name="heading 8" w:semiHidden="1" w:uiPriority="1" w:unhideWhenUsed="1" w:qFormat="1"/>
+    <w:lsdException w:name="heading 9" w:semiHidden="1" w:uiPriority="1" w:unhideWhenUsed="1" w:qFormat="1"/>
     <w:lsdException w:name="index 1" w:semiHidden="1" w:unhideWhenUsed="1"/>
     <w:lsdException w:name="index 2" w:semiHidden="1" w:unhideWhenUsed="1"/>
     <w:lsdException w:name="index 3" w:semiHidden="1" w:unhideWhenUsed="1"/>
@@ -2085,9 +2010,9 @@
     <w:lsdException w:name="index 7" w:semiHidden="1" w:unhideWhenUsed="1"/>
     <w:lsdException w:name="index 8" w:semiHidden="1" w:unhideWhenUsed="1"/>
     <w:lsdException w:name="index 9" w:semiHidden="1" w:unhideWhenUsed="1"/>
-    <w:lsdException w:name="toc 1" w:uiPriority="39" w:semiHidden="1" w:unhideWhenUsed="1"/>
-    <w:lsdException w:name="toc 2" w:uiPriority="39" w:semiHidden="1" w:unhideWhenUsed="1"/>
-    <w:lsdException w:name="toc 3" w:uiPriority="39" w:semiHidden="1" w:unhideWhenUsed="1"/>
+    <w:lsdException w:name="toc 1" w:semiHidden="1" w:uiPriority="39" w:unhideWhenUsed="1"/>
+    <w:lsdException w:name="toc 2" w:semiHidden="1" w:uiPriority="39" w:unhideWhenUsed="1"/>
+    <w:lsdException w:name="toc 3" w:semiHidden="1" w:uiPriority="39" w:unhideWhenUsed="1"/>
     <w:lsdException w:name="toc 4" w:semiHidden="1" w:unhideWhenUsed="1"/>
     <w:lsdException w:name="toc 5" w:semiHidden="1" w:unhideWhenUsed="1"/>
     <w:lsdException w:name="toc 6" w:semiHidden="1" w:unhideWhenUsed="1"/>
@@ -2150,11 +2075,11 @@
     <w:lsdException w:name="Body Text 3" w:semiHidden="1" w:unhideWhenUsed="1"/>
     <w:lsdException w:name="Body Text Indent 2" w:semiHidden="1" w:unhideWhenUsed="1"/>
     <w:lsdException w:name="Body Text Indent 3" w:semiHidden="1" w:unhideWhenUsed="1"/>
-    <w:lsdException w:name="Block Text" w:uiPriority="3" w:semiHidden="1" w:unhideWhenUsed="1" w:qFormat="1"/>
+    <w:lsdException w:name="Block Text" w:semiHidden="1" w:uiPriority="3" w:unhideWhenUsed="1" w:qFormat="1"/>
     <w:lsdException w:name="Hyperlink" w:semiHidden="1" w:unhideWhenUsed="1"/>
     <w:lsdException w:name="FollowedHyperlink" w:semiHidden="1" w:unhideWhenUsed="1"/>
-    <w:lsdException w:name="Strong" w:uiPriority="2" w:semiHidden="1" w:unhideWhenUsed="1" w:qFormat="1"/>
-    <w:lsdException w:name="Emphasis" w:uiPriority="2" w:semiHidden="1" w:unhideWhenUsed="1" w:qFormat="1"/>
+    <w:lsdException w:name="Strong" w:semiHidden="1" w:uiPriority="2" w:unhideWhenUsed="1" w:qFormat="1"/>
+    <w:lsdException w:name="Emphasis" w:semiHidden="1" w:uiPriority="2" w:unhideWhenUsed="1" w:qFormat="1"/>
     <w:lsdException w:name="Document Map" w:semiHidden="1" w:unhideWhenUsed="1"/>
     <w:lsdException w:name="Plain Text" w:semiHidden="1" w:unhideWhenUsed="1"/>
     <w:lsdException w:name="E-mail Signature" w:semiHidden="1" w:unhideWhenUsed="1"/>
@@ -2245,9 +2170,9 @@
     <w:lsdException w:name="Medium Shading 2 Accent 1"/>
     <w:lsdException w:name="Medium List 1 Accent 1"/>
     <w:lsdException w:name="Revision" w:semiHidden="1"/>
-    <w:lsdException w:name="List Paragraph" w:uiPriority="34" w:semiHidden="1" w:unhideWhenUsed="1" w:qFormat="1"/>
-    <w:lsdException w:name="Quote" w:uiPriority="29" w:semiHidden="1" w:unhideWhenUsed="1" w:qFormat="1"/>
-    <w:lsdException w:name="Intense Quote" w:uiPriority="30" w:semiHidden="1" w:unhideWhenUsed="1" w:qFormat="1"/>
+    <w:lsdException w:name="List Paragraph" w:semiHidden="1" w:uiPriority="34" w:unhideWhenUsed="1" w:qFormat="1"/>
+    <w:lsdException w:name="Quote" w:semiHidden="1" w:uiPriority="29" w:unhideWhenUsed="1" w:qFormat="1"/>
+    <w:lsdException w:name="Intense Quote" w:semiHidden="1" w:uiPriority="30" w:unhideWhenUsed="1" w:qFormat="1"/>
     <w:lsdException w:name="Medium List 2 Accent 1" w:uiPriority="66"/>
     <w:lsdException w:name="Medium Grid 1 Accent 1" w:uiPriority="67"/>
     <w:lsdException w:name="Medium Grid 2 Accent 1" w:uiPriority="68"/>
@@ -2326,13 +2251,13 @@
     <w:lsdException w:name="Colorful Shading Accent 6" w:uiPriority="71"/>
     <w:lsdException w:name="Colorful List Accent 6" w:uiPriority="72"/>
     <w:lsdException w:name="Colorful Grid Accent 6" w:uiPriority="73"/>
-    <w:lsdException w:name="Subtle Emphasis" w:uiPriority="19" w:semiHidden="1" w:unhideWhenUsed="1" w:qFormat="1"/>
-    <w:lsdException w:name="Intense Emphasis" w:uiPriority="21" w:semiHidden="1" w:unhideWhenUsed="1" w:qFormat="1"/>
-    <w:lsdException w:name="Subtle Reference" w:uiPriority="31" w:semiHidden="1" w:unhideWhenUsed="1" w:qFormat="1"/>
-    <w:lsdException w:name="Intense Reference" w:uiPriority="32" w:semiHidden="1" w:unhideWhenUsed="1" w:qFormat="1"/>
-    <w:lsdException w:name="Book Title" w:uiPriority="33" w:semiHidden="1" w:unhideWhenUsed="1" w:qFormat="1"/>
-    <w:lsdException w:name="Bibliography" w:uiPriority="37" w:semiHidden="1" w:unhideWhenUsed="1"/>
-    <w:lsdException w:name="TOC Heading" w:uiPriority="39" w:semiHidden="1" w:unhideWhenUsed="1" w:qFormat="1"/>
+    <w:lsdException w:name="Subtle Emphasis" w:semiHidden="1" w:uiPriority="19" w:unhideWhenUsed="1" w:qFormat="1"/>
+    <w:lsdException w:name="Intense Emphasis" w:semiHidden="1" w:uiPriority="21" w:unhideWhenUsed="1" w:qFormat="1"/>
+    <w:lsdException w:name="Subtle Reference" w:semiHidden="1" w:uiPriority="31" w:unhideWhenUsed="1" w:qFormat="1"/>
+    <w:lsdException w:name="Intense Reference" w:semiHidden="1" w:uiPriority="32" w:unhideWhenUsed="1" w:qFormat="1"/>
+    <w:lsdException w:name="Book Title" w:semiHidden="1" w:uiPriority="33" w:unhideWhenUsed="1" w:qFormat="1"/>
+    <w:lsdException w:name="Bibliography" w:semiHidden="1" w:uiPriority="37" w:unhideWhenUsed="1"/>
+    <w:lsdException w:name="TOC Heading" w:semiHidden="1" w:uiPriority="39" w:unhideWhenUsed="1" w:qFormat="1"/>
     <w:lsdException w:name="Plain Table 1" w:uiPriority="41"/>
     <w:lsdException w:name="Plain Table 2" w:uiPriority="42"/>
     <w:lsdException w:name="Plain Table 3" w:uiPriority="43"/>
@@ -2443,7 +2368,7 @@
     <w:lsdException w:name="Unresolved Mention" w:semiHidden="1" w:unhideWhenUsed="1"/>
     <w:lsdException w:name="Smart Link" w:semiHidden="1" w:unhideWhenUsed="1"/>
   </w:latentStyles>
-  <w:style w:type="paragraph" w:styleId="Normal" w:default="1">
+  <w:style w:type="paragraph" w:default="1" w:styleId="Normal">
     <w:name w:val="Normal"/>
     <w:qFormat/>
     <w:rsid w:val="0039455E"/>
@@ -2471,7 +2396,7 @@
       <w:outlineLvl w:val="0"/>
     </w:pPr>
     <w:rPr>
-      <w:rFonts w:asciiTheme="majorHAnsi" w:hAnsiTheme="majorHAnsi" w:eastAsiaTheme="majorEastAsia" w:cstheme="majorBidi"/>
+      <w:rFonts w:asciiTheme="majorHAnsi" w:eastAsiaTheme="majorEastAsia" w:hAnsiTheme="majorHAnsi" w:cstheme="majorBidi"/>
       <w:color w:val="000000" w:themeColor="text2" w:themeShade="BF"/>
       <w:kern w:val="28"/>
       <w:sz w:val="52"/>
@@ -2514,7 +2439,7 @@
       <w:outlineLvl w:val="2"/>
     </w:pPr>
     <w:rPr>
-      <w:rFonts w:asciiTheme="majorHAnsi" w:hAnsiTheme="majorHAnsi" w:eastAsiaTheme="majorEastAsia" w:cstheme="majorBidi"/>
+      <w:rFonts w:asciiTheme="majorHAnsi" w:eastAsiaTheme="majorEastAsia" w:hAnsiTheme="majorHAnsi" w:cstheme="majorBidi"/>
       <w:color w:val="6E6E6E" w:themeColor="accent1" w:themeShade="7F"/>
       <w:sz w:val="24"/>
       <w:szCs w:val="24"/>
@@ -2536,19 +2461,19 @@
       <w:outlineLvl w:val="3"/>
     </w:pPr>
     <w:rPr>
-      <w:rFonts w:asciiTheme="majorHAnsi" w:hAnsiTheme="majorHAnsi" w:eastAsiaTheme="majorEastAsia" w:cstheme="majorBidi"/>
+      <w:rFonts w:asciiTheme="majorHAnsi" w:eastAsiaTheme="majorEastAsia" w:hAnsiTheme="majorHAnsi" w:cstheme="majorBidi"/>
       <w:i/>
       <w:iCs/>
       <w:color w:val="A5A5A5" w:themeColor="accent1" w:themeShade="BF"/>
     </w:rPr>
   </w:style>
-  <w:style w:type="character" w:styleId="DefaultParagraphFont" w:default="1">
+  <w:style w:type="character" w:default="1" w:styleId="DefaultParagraphFont">
     <w:name w:val="Default Paragraph Font"/>
     <w:uiPriority w:val="1"/>
     <w:semiHidden/>
     <w:unhideWhenUsed/>
   </w:style>
-  <w:style w:type="table" w:styleId="TableNormal" w:default="1">
+  <w:style w:type="table" w:default="1" w:styleId="TableNormal">
     <w:name w:val="Normal Table"/>
     <w:uiPriority w:val="99"/>
     <w:semiHidden/>
@@ -2563,7 +2488,7 @@
       </w:tblCellMar>
     </w:tblPr>
   </w:style>
-  <w:style w:type="numbering" w:styleId="NoList" w:default="1">
+  <w:style w:type="numbering" w:default="1" w:styleId="NoList">
     <w:name w:val="No List"/>
     <w:uiPriority w:val="99"/>
     <w:semiHidden/>
@@ -2582,7 +2507,7 @@
       <w:szCs w:val="16"/>
     </w:rPr>
   </w:style>
-  <w:style w:type="character" w:styleId="BalloonTextChar" w:customStyle="1">
+  <w:style w:type="character" w:customStyle="1" w:styleId="BalloonTextChar">
     <w:name w:val="Balloon Text Char"/>
     <w:basedOn w:val="DefaultParagraphFont"/>
     <w:link w:val="BalloonText"/>
@@ -2605,20 +2530,20 @@
       <w:spacing w:after="200" w:line="240" w:lineRule="auto"/>
     </w:pPr>
     <w:rPr>
-      <w:rFonts w:asciiTheme="majorHAnsi" w:hAnsiTheme="majorHAnsi" w:eastAsiaTheme="majorEastAsia" w:cstheme="majorBidi"/>
+      <w:rFonts w:asciiTheme="majorHAnsi" w:eastAsiaTheme="majorEastAsia" w:hAnsiTheme="majorHAnsi" w:cstheme="majorBidi"/>
       <w:bCs/>
       <w:sz w:val="72"/>
       <w:szCs w:val="52"/>
     </w:rPr>
   </w:style>
-  <w:style w:type="character" w:styleId="TitleChar" w:customStyle="1">
+  <w:style w:type="character" w:customStyle="1" w:styleId="TitleChar">
     <w:name w:val="Title Char"/>
     <w:basedOn w:val="DefaultParagraphFont"/>
     <w:link w:val="Title"/>
     <w:uiPriority w:val="1"/>
     <w:rsid w:val="00D86945"/>
     <w:rPr>
-      <w:rFonts w:asciiTheme="majorHAnsi" w:hAnsiTheme="majorHAnsi" w:eastAsiaTheme="majorEastAsia" w:cstheme="majorBidi"/>
+      <w:rFonts w:asciiTheme="majorHAnsi" w:eastAsiaTheme="majorEastAsia" w:hAnsiTheme="majorHAnsi" w:cstheme="majorBidi"/>
       <w:b/>
       <w:bCs/>
       <w:color w:val="000000" w:themeColor="text2"/>
@@ -2634,7 +2559,7 @@
     <w:qFormat/>
     <w:rsid w:val="00D86945"/>
     <w:pPr>
-      <w:framePr w:hSpace="180" w:wrap="around" w:hAnchor="margin" w:vAnchor="text" w:y="1167"/>
+      <w:framePr w:hSpace="180" w:wrap="around" w:vAnchor="text" w:hAnchor="margin" w:y="1167"/>
     </w:pPr>
     <w:rPr>
       <w:b w:val="0"/>
@@ -2643,7 +2568,7 @@
       <w:sz w:val="32"/>
     </w:rPr>
   </w:style>
-  <w:style w:type="character" w:styleId="SubtitleChar" w:customStyle="1">
+  <w:style w:type="character" w:customStyle="1" w:styleId="SubtitleChar">
     <w:name w:val="Subtitle Char"/>
     <w:basedOn w:val="DefaultParagraphFont"/>
     <w:link w:val="Subtitle"/>
@@ -2658,14 +2583,14 @@
       <w:szCs w:val="22"/>
     </w:rPr>
   </w:style>
-  <w:style w:type="character" w:styleId="Heading1Char" w:customStyle="1">
+  <w:style w:type="character" w:customStyle="1" w:styleId="Heading1Char">
     <w:name w:val="Heading 1 Char"/>
     <w:basedOn w:val="DefaultParagraphFont"/>
     <w:link w:val="Heading1"/>
     <w:uiPriority w:val="4"/>
     <w:rsid w:val="00D077E9"/>
     <w:rPr>
-      <w:rFonts w:asciiTheme="majorHAnsi" w:hAnsiTheme="majorHAnsi" w:eastAsiaTheme="majorEastAsia" w:cstheme="majorBidi"/>
+      <w:rFonts w:asciiTheme="majorHAnsi" w:eastAsiaTheme="majorEastAsia" w:hAnsiTheme="majorHAnsi" w:cstheme="majorBidi"/>
       <w:b/>
       <w:color w:val="000000" w:themeColor="text2" w:themeShade="BF"/>
       <w:kern w:val="28"/>
@@ -2681,7 +2606,7 @@
     <w:unhideWhenUsed/>
     <w:rsid w:val="005037F0"/>
   </w:style>
-  <w:style w:type="character" w:styleId="HeaderChar" w:customStyle="1">
+  <w:style w:type="character" w:customStyle="1" w:styleId="HeaderChar">
     <w:name w:val="Header Char"/>
     <w:basedOn w:val="DefaultParagraphFont"/>
     <w:link w:val="Header"/>
@@ -2696,7 +2621,7 @@
     <w:unhideWhenUsed/>
     <w:rsid w:val="005037F0"/>
   </w:style>
-  <w:style w:type="character" w:styleId="FooterChar" w:customStyle="1">
+  <w:style w:type="character" w:customStyle="1" w:styleId="FooterChar">
     <w:name w:val="Footer Char"/>
     <w:basedOn w:val="DefaultParagraphFont"/>
     <w:link w:val="Footer"/>
@@ -2707,7 +2632,7 @@
       <w:szCs w:val="24"/>
     </w:rPr>
   </w:style>
-  <w:style w:type="paragraph" w:styleId="Name" w:customStyle="1">
+  <w:style w:type="paragraph" w:customStyle="1" w:styleId="Name">
     <w:name w:val="Name"/>
     <w:basedOn w:val="Normal"/>
     <w:uiPriority w:val="3"/>
@@ -2718,7 +2643,7 @@
       <w:jc w:val="right"/>
     </w:pPr>
   </w:style>
-  <w:style w:type="character" w:styleId="Heading2Char" w:customStyle="1">
+  <w:style w:type="character" w:customStyle="1" w:styleId="Heading2Char">
     <w:name w:val="Heading 2 Char"/>
     <w:basedOn w:val="DefaultParagraphFont"/>
     <w:link w:val="Heading2"/>
@@ -2741,12 +2666,12 @@
     </w:pPr>
     <w:tblPr>
       <w:tblBorders>
-        <w:top w:val="single" w:color="auto" w:sz="4" w:space="0"/>
-        <w:left w:val="single" w:color="auto" w:sz="4" w:space="0"/>
-        <w:bottom w:val="single" w:color="auto" w:sz="4" w:space="0"/>
-        <w:right w:val="single" w:color="auto" w:sz="4" w:space="0"/>
-        <w:insideH w:val="single" w:color="auto" w:sz="4" w:space="0"/>
-        <w:insideV w:val="single" w:color="auto" w:sz="4" w:space="0"/>
+        <w:top w:val="single" w:sz="4" w:space="0" w:color="auto"/>
+        <w:left w:val="single" w:sz="4" w:space="0" w:color="auto"/>
+        <w:bottom w:val="single" w:sz="4" w:space="0" w:color="auto"/>
+        <w:right w:val="single" w:sz="4" w:space="0" w:color="auto"/>
+        <w:insideH w:val="single" w:sz="4" w:space="0" w:color="auto"/>
+        <w:insideV w:val="single" w:sz="4" w:space="0" w:color="auto"/>
       </w:tblBorders>
     </w:tblPr>
   </w:style>
@@ -2760,7 +2685,7 @@
       <w:color w:val="808080"/>
     </w:rPr>
   </w:style>
-  <w:style w:type="paragraph" w:styleId="Content" w:customStyle="1">
+  <w:style w:type="paragraph" w:customStyle="1" w:styleId="Content">
     <w:name w:val="Content"/>
     <w:basedOn w:val="Normal"/>
     <w:link w:val="ContentChar"/>
@@ -2770,14 +2695,14 @@
       <w:b w:val="0"/>
     </w:rPr>
   </w:style>
-  <w:style w:type="paragraph" w:styleId="EmphasisText" w:customStyle="1">
+  <w:style w:type="paragraph" w:customStyle="1" w:styleId="EmphasisText">
     <w:name w:val="Emphasis Text"/>
     <w:basedOn w:val="Normal"/>
     <w:link w:val="EmphasisTextChar"/>
     <w:qFormat/>
     <w:rsid w:val="00DF027C"/>
   </w:style>
-  <w:style w:type="character" w:styleId="ContentChar" w:customStyle="1">
+  <w:style w:type="character" w:customStyle="1" w:styleId="ContentChar">
     <w:name w:val="Content Char"/>
     <w:basedOn w:val="DefaultParagraphFont"/>
     <w:link w:val="Content"/>
@@ -2789,7 +2714,7 @@
       <w:szCs w:val="22"/>
     </w:rPr>
   </w:style>
-  <w:style w:type="character" w:styleId="EmphasisTextChar" w:customStyle="1">
+  <w:style w:type="character" w:customStyle="1" w:styleId="EmphasisTextChar">
     <w:name w:val="Emphasis Text Char"/>
     <w:basedOn w:val="DefaultParagraphFont"/>
     <w:link w:val="EmphasisText"/>
@@ -2883,26 +2808,26 @@
       <w:sz w:val="22"/>
     </w:rPr>
   </w:style>
-  <w:style w:type="character" w:styleId="Heading3Char" w:customStyle="1">
+  <w:style w:type="character" w:customStyle="1" w:styleId="Heading3Char">
     <w:name w:val="Heading 3 Char"/>
     <w:basedOn w:val="DefaultParagraphFont"/>
     <w:link w:val="Heading3"/>
     <w:uiPriority w:val="5"/>
     <w:rsid w:val="00F959C4"/>
     <w:rPr>
-      <w:rFonts w:asciiTheme="majorHAnsi" w:hAnsiTheme="majorHAnsi" w:eastAsiaTheme="majorEastAsia" w:cstheme="majorBidi"/>
+      <w:rFonts w:asciiTheme="majorHAnsi" w:eastAsiaTheme="majorEastAsia" w:hAnsiTheme="majorHAnsi" w:cstheme="majorBidi"/>
       <w:b/>
       <w:color w:val="6E6E6E" w:themeColor="accent1" w:themeShade="7F"/>
     </w:rPr>
   </w:style>
-  <w:style w:type="character" w:styleId="Heading4Char" w:customStyle="1">
+  <w:style w:type="character" w:customStyle="1" w:styleId="Heading4Char">
     <w:name w:val="Heading 4 Char"/>
     <w:basedOn w:val="DefaultParagraphFont"/>
     <w:link w:val="Heading4"/>
     <w:uiPriority w:val="1"/>
     <w:rsid w:val="00846F9C"/>
     <w:rPr>
-      <w:rFonts w:asciiTheme="majorHAnsi" w:hAnsiTheme="majorHAnsi" w:eastAsiaTheme="majorEastAsia" w:cstheme="majorBidi"/>
+      <w:rFonts w:asciiTheme="majorHAnsi" w:eastAsiaTheme="majorEastAsia" w:hAnsiTheme="majorHAnsi" w:cstheme="majorBidi"/>
       <w:b/>
       <w:i/>
       <w:iCs/>
@@ -3025,6 +2950,7 @@
     <w:sig w:usb0="E0002EFF" w:usb1="C000785B" w:usb2="00000009" w:usb3="00000000" w:csb0="000001FF" w:csb1="00000000"/>
   </w:font>
   <w:font w:name="Calibri">
+    <w:altName w:val="Calibri"/>
     <w:panose1 w:val="020F0502020204030204"/>
     <w:charset w:val="00"/>
     <w:family w:val="swiss"/>
@@ -3040,6 +2966,7 @@
     <w:sig w:usb0="E00002FF" w:usb1="6AC7FDFB" w:usb2="08000012" w:usb3="00000000" w:csb0="0002009F" w:csb1="00000000"/>
   </w:font>
   <w:font w:name="Courier New">
+    <w:altName w:val="Courier New PSMT"/>
     <w:panose1 w:val="02070309020205020404"/>
     <w:charset w:val="00"/>
     <w:family w:val="modern"/>
@@ -3065,7 +2992,7 @@
     <w:charset w:val="00"/>
     <w:family w:val="swiss"/>
     <w:pitch w:val="variable"/>
-    <w:sig w:usb0="E0002EFF" w:usb1="C000785B" w:usb2="00000009" w:usb3="00000000" w:csb0="000001FF" w:csb1="00000000"/>
+    <w:sig w:usb0="E0002AFF" w:usb1="C0007843" w:usb2="00000009" w:usb3="00000000" w:csb0="000001FF" w:csb1="00000000"/>
   </w:font>
   <w:font w:name="MS Gothic">
     <w:altName w:val="ＭＳ ゴシック"/>
@@ -3115,6 +3042,7 @@
     <w:rsid w:val="009E7FA5"/>
     <w:rsid w:val="00E908C2"/>
     <w:rsid w:val="00EA5656"/>
+    <w:rsid w:val="00F1309B"/>
   </w:rsids>
   <m:mathPr>
     <m:mathFont m:val="Cambria Math"/>

</xml_diff>